<commit_message>
Added the SQL Task
</commit_message>
<xml_diff>
--- a/17th December 2025/SQL_Task.docx
+++ b/17th December 2025/SQL_Task.docx
@@ -341,7 +341,381 @@
       </w:pPr>
       <w:r>
         <w:rPr/>
+      </w:r>
+    </w:p>
+    <w:p>
+      <w:pPr>
+        <w:pStyle w:val="Normal"/>
+        <w:bidi w:val="0"/>
+        <w:jc w:val="start"/>
+        <w:rPr/>
+      </w:pPr>
+      <w:r>
+        <w:rPr/>
+      </w:r>
+    </w:p>
+    <w:p>
+      <w:pPr>
+        <w:pStyle w:val="Normal"/>
+        <w:bidi w:val="0"/>
+        <w:jc w:val="start"/>
+        <w:rPr/>
+      </w:pPr>
+      <w:r>
+        <w:rPr/>
+      </w:r>
+    </w:p>
+    <w:p>
+      <w:pPr>
+        <w:pStyle w:val="Normal"/>
+        <w:bidi w:val="0"/>
+        <w:jc w:val="start"/>
+        <w:rPr/>
+      </w:pPr>
+      <w:r>
+        <w:rPr/>
+      </w:r>
+    </w:p>
+    <w:p>
+      <w:pPr>
+        <w:pStyle w:val="Normal"/>
+        <w:bidi w:val="0"/>
+        <w:jc w:val="start"/>
+        <w:rPr/>
+      </w:pPr>
+      <w:r>
+        <w:rPr/>
+      </w:r>
+    </w:p>
+    <w:p>
+      <w:pPr>
+        <w:pStyle w:val="Normal"/>
+        <w:bidi w:val="0"/>
+        <w:jc w:val="start"/>
+        <w:rPr/>
+      </w:pPr>
+      <w:r>
+        <w:rPr/>
+      </w:r>
+    </w:p>
+    <w:p>
+      <w:pPr>
+        <w:pStyle w:val="Normal"/>
+        <w:bidi w:val="0"/>
+        <w:jc w:val="start"/>
+        <w:rPr/>
+      </w:pPr>
+      <w:r>
+        <w:rPr/>
+      </w:r>
+    </w:p>
+    <w:p>
+      <w:pPr>
+        <w:pStyle w:val="Normal"/>
+        <w:bidi w:val="0"/>
+        <w:jc w:val="start"/>
+        <w:rPr/>
+      </w:pPr>
+      <w:r>
+        <w:rPr/>
+      </w:r>
+    </w:p>
+    <w:p>
+      <w:pPr>
+        <w:pStyle w:val="Normal"/>
+        <w:bidi w:val="0"/>
+        <w:jc w:val="start"/>
+        <w:rPr/>
+      </w:pPr>
+      <w:r>
+        <w:rPr/>
+      </w:r>
+    </w:p>
+    <w:p>
+      <w:pPr>
+        <w:pStyle w:val="Normal"/>
+        <w:bidi w:val="0"/>
+        <w:jc w:val="start"/>
+        <w:rPr/>
+      </w:pPr>
+      <w:r>
+        <w:rPr/>
+      </w:r>
+    </w:p>
+    <w:p>
+      <w:pPr>
+        <w:pStyle w:val="Normal"/>
+        <w:bidi w:val="0"/>
+        <w:jc w:val="start"/>
+        <w:rPr/>
+      </w:pPr>
+      <w:r>
+        <w:rPr/>
+      </w:r>
+    </w:p>
+    <w:p>
+      <w:pPr>
+        <w:pStyle w:val="Normal"/>
+        <w:bidi w:val="0"/>
+        <w:jc w:val="start"/>
+        <w:rPr/>
+      </w:pPr>
+      <w:r>
+        <w:rPr/>
+      </w:r>
+    </w:p>
+    <w:p>
+      <w:pPr>
+        <w:pStyle w:val="Normal"/>
+        <w:bidi w:val="0"/>
+        <w:jc w:val="start"/>
+        <w:rPr/>
+      </w:pPr>
+      <w:r>
+        <w:rPr/>
+      </w:r>
+    </w:p>
+    <w:p>
+      <w:pPr>
+        <w:pStyle w:val="Normal"/>
+        <w:bidi w:val="0"/>
+        <w:jc w:val="start"/>
+        <w:rPr/>
+      </w:pPr>
+      <w:r>
+        <w:rPr/>
+      </w:r>
+    </w:p>
+    <w:p>
+      <w:pPr>
+        <w:pStyle w:val="Normal"/>
+        <w:bidi w:val="0"/>
+        <w:jc w:val="start"/>
+        <w:rPr/>
+      </w:pPr>
+      <w:r>
+        <w:rPr/>
+      </w:r>
+    </w:p>
+    <w:p>
+      <w:pPr>
+        <w:pStyle w:val="Normal"/>
+        <w:bidi w:val="0"/>
+        <w:jc w:val="start"/>
+        <w:rPr/>
+      </w:pPr>
+      <w:r>
+        <w:rPr/>
+      </w:r>
+    </w:p>
+    <w:p>
+      <w:pPr>
+        <w:pStyle w:val="Normal"/>
+        <w:bidi w:val="0"/>
+        <w:jc w:val="start"/>
+        <w:rPr/>
+      </w:pPr>
+      <w:r>
+        <w:rPr/>
+      </w:r>
+    </w:p>
+    <w:p>
+      <w:pPr>
+        <w:pStyle w:val="Normal"/>
+        <w:bidi w:val="0"/>
+        <w:jc w:val="start"/>
+        <w:rPr/>
+      </w:pPr>
+      <w:r>
+        <w:rPr/>
+      </w:r>
+    </w:p>
+    <w:p>
+      <w:pPr>
+        <w:pStyle w:val="Normal"/>
+        <w:bidi w:val="0"/>
+        <w:jc w:val="start"/>
+        <w:rPr/>
+      </w:pPr>
+      <w:r>
+        <w:rPr/>
+      </w:r>
+    </w:p>
+    <w:p>
+      <w:pPr>
+        <w:pStyle w:val="Normal"/>
+        <w:bidi w:val="0"/>
+        <w:jc w:val="start"/>
+        <w:rPr/>
+      </w:pPr>
+      <w:r>
+        <w:rPr/>
+      </w:r>
+    </w:p>
+    <w:p>
+      <w:pPr>
+        <w:pStyle w:val="Normal"/>
+        <w:bidi w:val="0"/>
+        <w:jc w:val="start"/>
+        <w:rPr/>
+      </w:pPr>
+      <w:r>
+        <w:rPr/>
+      </w:r>
+    </w:p>
+    <w:p>
+      <w:pPr>
+        <w:pStyle w:val="Normal"/>
+        <w:bidi w:val="0"/>
+        <w:jc w:val="start"/>
+        <w:rPr/>
+      </w:pPr>
+      <w:r>
+        <w:rPr/>
+      </w:r>
+    </w:p>
+    <w:p>
+      <w:pPr>
+        <w:pStyle w:val="Normal"/>
+        <w:bidi w:val="0"/>
+        <w:jc w:val="start"/>
+        <w:rPr/>
+      </w:pPr>
+      <w:r>
+        <w:rPr/>
+      </w:r>
+    </w:p>
+    <w:p>
+      <w:pPr>
+        <w:pStyle w:val="Normal"/>
+        <w:bidi w:val="0"/>
+        <w:jc w:val="start"/>
+        <w:rPr/>
+      </w:pPr>
+      <w:r>
+        <w:rPr/>
+      </w:r>
+    </w:p>
+    <w:p>
+      <w:pPr>
+        <w:pStyle w:val="Normal"/>
+        <w:bidi w:val="0"/>
+        <w:jc w:val="start"/>
+        <w:rPr/>
+      </w:pPr>
+      <w:r>
+        <w:rPr/>
+      </w:r>
+    </w:p>
+    <w:p>
+      <w:pPr>
+        <w:pStyle w:val="Normal"/>
+        <w:bidi w:val="0"/>
+        <w:jc w:val="start"/>
+        <w:rPr/>
+      </w:pPr>
+      <w:r>
+        <w:rPr/>
+      </w:r>
+    </w:p>
+    <w:p>
+      <w:pPr>
+        <w:pStyle w:val="Normal"/>
+        <w:bidi w:val="0"/>
+        <w:jc w:val="start"/>
+        <w:rPr/>
+      </w:pPr>
+      <w:r>
+        <w:rPr/>
+      </w:r>
+    </w:p>
+    <w:p>
+      <w:pPr>
+        <w:pStyle w:val="Normal"/>
+        <w:bidi w:val="0"/>
+        <w:jc w:val="start"/>
+        <w:rPr/>
+      </w:pPr>
+      <w:r>
+        <w:rPr/>
+      </w:r>
+    </w:p>
+    <w:p>
+      <w:pPr>
+        <w:pStyle w:val="Normal"/>
+        <w:bidi w:val="0"/>
+        <w:jc w:val="start"/>
+        <w:rPr/>
+      </w:pPr>
+      <w:r>
+        <w:rPr/>
+      </w:r>
+    </w:p>
+    <w:p>
+      <w:pPr>
+        <w:pStyle w:val="Normal"/>
+        <w:bidi w:val="0"/>
+        <w:jc w:val="start"/>
+        <w:rPr/>
+      </w:pPr>
+      <w:r>
+        <w:rPr/>
+      </w:r>
+    </w:p>
+    <w:p>
+      <w:pPr>
+        <w:pStyle w:val="Normal"/>
+        <w:bidi w:val="0"/>
+        <w:jc w:val="start"/>
+        <w:rPr/>
+      </w:pPr>
+      <w:r>
+        <w:rPr/>
+      </w:r>
+    </w:p>
+    <w:p>
+      <w:pPr>
+        <w:pStyle w:val="Normal"/>
+        <w:bidi w:val="0"/>
+        <w:jc w:val="start"/>
+        <w:rPr/>
+      </w:pPr>
+      <w:r>
+        <w:rPr/>
+      </w:r>
+    </w:p>
+    <w:p>
+      <w:pPr>
+        <w:pStyle w:val="Normal"/>
+        <w:bidi w:val="0"/>
+        <w:jc w:val="start"/>
+        <w:rPr/>
+      </w:pPr>
+      <w:r>
+        <w:rPr/>
+      </w:r>
+    </w:p>
+    <w:p>
+      <w:pPr>
+        <w:pStyle w:val="Normal"/>
+        <w:bidi w:val="0"/>
+        <w:jc w:val="start"/>
+        <w:rPr/>
+      </w:pPr>
+      <w:r>
+        <w:rPr/>
         <w:t>Q.3) View table structure</w:t>
+      </w:r>
+    </w:p>
+    <w:p>
+      <w:pPr>
+        <w:pStyle w:val="Normal"/>
+        <w:bidi w:val="0"/>
+        <w:jc w:val="start"/>
+        <w:rPr/>
+      </w:pPr>
+      <w:r>
+        <w:rPr/>
       </w:r>
     </w:p>
     <w:p>
@@ -426,17 +800,6 @@
       <w:r>
         <w:rPr/>
         <w:t xml:space="preserve">Q.5) Retrieve all data </w:t>
-      </w:r>
-    </w:p>
-    <w:p>
-      <w:pPr>
-        <w:pStyle w:val="Normal"/>
-        <w:bidi w:val="0"/>
-        <w:jc w:val="start"/>
-        <w:rPr/>
-      </w:pPr>
-      <w:r>
-        <w:rPr/>
         <w:tab/>
         <w:tab/>
         <w:tab/>
@@ -601,6 +964,303 @@
       </w:pPr>
       <w:r>
         <w:rPr/>
+      </w:r>
+    </w:p>
+    <w:p>
+      <w:pPr>
+        <w:pStyle w:val="Normal"/>
+        <w:bidi w:val="0"/>
+        <w:jc w:val="start"/>
+        <w:rPr/>
+      </w:pPr>
+      <w:r>
+        <w:rPr/>
+      </w:r>
+    </w:p>
+    <w:p>
+      <w:pPr>
+        <w:pStyle w:val="Normal"/>
+        <w:bidi w:val="0"/>
+        <w:jc w:val="start"/>
+        <w:rPr/>
+      </w:pPr>
+      <w:r>
+        <w:rPr/>
+      </w:r>
+    </w:p>
+    <w:p>
+      <w:pPr>
+        <w:pStyle w:val="Normal"/>
+        <w:bidi w:val="0"/>
+        <w:jc w:val="start"/>
+        <w:rPr/>
+      </w:pPr>
+      <w:r>
+        <w:rPr/>
+      </w:r>
+    </w:p>
+    <w:p>
+      <w:pPr>
+        <w:pStyle w:val="Normal"/>
+        <w:bidi w:val="0"/>
+        <w:jc w:val="start"/>
+        <w:rPr/>
+      </w:pPr>
+      <w:r>
+        <w:rPr/>
+      </w:r>
+    </w:p>
+    <w:p>
+      <w:pPr>
+        <w:pStyle w:val="Normal"/>
+        <w:bidi w:val="0"/>
+        <w:jc w:val="start"/>
+        <w:rPr/>
+      </w:pPr>
+      <w:r>
+        <w:rPr/>
+      </w:r>
+    </w:p>
+    <w:p>
+      <w:pPr>
+        <w:pStyle w:val="Normal"/>
+        <w:bidi w:val="0"/>
+        <w:jc w:val="start"/>
+        <w:rPr/>
+      </w:pPr>
+      <w:r>
+        <w:rPr/>
+      </w:r>
+    </w:p>
+    <w:p>
+      <w:pPr>
+        <w:pStyle w:val="Normal"/>
+        <w:bidi w:val="0"/>
+        <w:jc w:val="start"/>
+        <w:rPr/>
+      </w:pPr>
+      <w:r>
+        <w:rPr/>
+      </w:r>
+    </w:p>
+    <w:p>
+      <w:pPr>
+        <w:pStyle w:val="Normal"/>
+        <w:bidi w:val="0"/>
+        <w:jc w:val="start"/>
+        <w:rPr/>
+      </w:pPr>
+      <w:r>
+        <w:rPr/>
+      </w:r>
+    </w:p>
+    <w:p>
+      <w:pPr>
+        <w:pStyle w:val="Normal"/>
+        <w:bidi w:val="0"/>
+        <w:jc w:val="start"/>
+        <w:rPr/>
+      </w:pPr>
+      <w:r>
+        <w:rPr/>
+      </w:r>
+    </w:p>
+    <w:p>
+      <w:pPr>
+        <w:pStyle w:val="Normal"/>
+        <w:bidi w:val="0"/>
+        <w:jc w:val="start"/>
+        <w:rPr/>
+      </w:pPr>
+      <w:r>
+        <w:rPr/>
+      </w:r>
+    </w:p>
+    <w:p>
+      <w:pPr>
+        <w:pStyle w:val="Normal"/>
+        <w:bidi w:val="0"/>
+        <w:jc w:val="start"/>
+        <w:rPr/>
+      </w:pPr>
+      <w:r>
+        <w:rPr/>
+      </w:r>
+    </w:p>
+    <w:p>
+      <w:pPr>
+        <w:pStyle w:val="Normal"/>
+        <w:bidi w:val="0"/>
+        <w:jc w:val="start"/>
+        <w:rPr/>
+      </w:pPr>
+      <w:r>
+        <w:rPr/>
+      </w:r>
+    </w:p>
+    <w:p>
+      <w:pPr>
+        <w:pStyle w:val="Normal"/>
+        <w:bidi w:val="0"/>
+        <w:jc w:val="start"/>
+        <w:rPr/>
+      </w:pPr>
+      <w:r>
+        <w:rPr/>
+      </w:r>
+    </w:p>
+    <w:p>
+      <w:pPr>
+        <w:pStyle w:val="Normal"/>
+        <w:bidi w:val="0"/>
+        <w:jc w:val="start"/>
+        <w:rPr/>
+      </w:pPr>
+      <w:r>
+        <w:rPr/>
+      </w:r>
+    </w:p>
+    <w:p>
+      <w:pPr>
+        <w:pStyle w:val="Normal"/>
+        <w:bidi w:val="0"/>
+        <w:jc w:val="start"/>
+        <w:rPr/>
+      </w:pPr>
+      <w:r>
+        <w:rPr/>
+      </w:r>
+    </w:p>
+    <w:p>
+      <w:pPr>
+        <w:pStyle w:val="Normal"/>
+        <w:bidi w:val="0"/>
+        <w:jc w:val="start"/>
+        <w:rPr/>
+      </w:pPr>
+      <w:r>
+        <w:rPr/>
+      </w:r>
+    </w:p>
+    <w:p>
+      <w:pPr>
+        <w:pStyle w:val="Normal"/>
+        <w:bidi w:val="0"/>
+        <w:jc w:val="start"/>
+        <w:rPr/>
+      </w:pPr>
+      <w:r>
+        <w:rPr/>
+      </w:r>
+    </w:p>
+    <w:p>
+      <w:pPr>
+        <w:pStyle w:val="Normal"/>
+        <w:bidi w:val="0"/>
+        <w:jc w:val="start"/>
+        <w:rPr/>
+      </w:pPr>
+      <w:r>
+        <w:rPr/>
+      </w:r>
+    </w:p>
+    <w:p>
+      <w:pPr>
+        <w:pStyle w:val="Normal"/>
+        <w:bidi w:val="0"/>
+        <w:jc w:val="start"/>
+        <w:rPr/>
+      </w:pPr>
+      <w:r>
+        <w:rPr/>
+      </w:r>
+    </w:p>
+    <w:p>
+      <w:pPr>
+        <w:pStyle w:val="Normal"/>
+        <w:bidi w:val="0"/>
+        <w:jc w:val="start"/>
+        <w:rPr/>
+      </w:pPr>
+      <w:r>
+        <w:rPr/>
+      </w:r>
+    </w:p>
+    <w:p>
+      <w:pPr>
+        <w:pStyle w:val="Normal"/>
+        <w:bidi w:val="0"/>
+        <w:jc w:val="start"/>
+        <w:rPr/>
+      </w:pPr>
+      <w:r>
+        <w:rPr/>
+      </w:r>
+    </w:p>
+    <w:p>
+      <w:pPr>
+        <w:pStyle w:val="Normal"/>
+        <w:bidi w:val="0"/>
+        <w:jc w:val="start"/>
+        <w:rPr/>
+      </w:pPr>
+      <w:r>
+        <w:rPr/>
+      </w:r>
+    </w:p>
+    <w:p>
+      <w:pPr>
+        <w:pStyle w:val="Normal"/>
+        <w:bidi w:val="0"/>
+        <w:jc w:val="start"/>
+        <w:rPr/>
+      </w:pPr>
+      <w:r>
+        <w:rPr/>
+      </w:r>
+    </w:p>
+    <w:p>
+      <w:pPr>
+        <w:pStyle w:val="Normal"/>
+        <w:bidi w:val="0"/>
+        <w:jc w:val="start"/>
+        <w:rPr/>
+      </w:pPr>
+      <w:r>
+        <w:rPr/>
+      </w:r>
+    </w:p>
+    <w:p>
+      <w:pPr>
+        <w:pStyle w:val="Normal"/>
+        <w:bidi w:val="0"/>
+        <w:jc w:val="start"/>
+        <w:rPr/>
+      </w:pPr>
+      <w:r>
+        <w:rPr/>
+      </w:r>
+    </w:p>
+    <w:p>
+      <w:pPr>
+        <w:pStyle w:val="Normal"/>
+        <w:bidi w:val="0"/>
+        <w:jc w:val="start"/>
+        <w:rPr/>
+      </w:pPr>
+      <w:r>
+        <w:rPr/>
+      </w:r>
+    </w:p>
+    <w:p>
+      <w:pPr>
+        <w:pStyle w:val="Normal"/>
+        <w:bidi w:val="0"/>
+        <w:jc w:val="start"/>
+        <w:rPr/>
+      </w:pPr>
+      <w:r>
+        <w:rPr/>
         <w:t>Q.6) select name and marks from Students table.</w:t>
       </w:r>
     </w:p>
@@ -613,7 +1273,15 @@
       </w:pPr>
       <w:r>
         <w:rPr/>
-        <w:t>Q.8)Update student’s marks to 50 whose studid 4</w:t>
+        <w:t>Q.</w:t>
+      </w:r>
+      <w:r>
+        <w:rPr/>
+        <w:t>7</w:t>
+      </w:r>
+      <w:r>
+        <w:rPr/>
+        <w:t>)Update student’s marks to 50 whose studid 4</w:t>
       </w:r>
     </w:p>
     <w:p>
@@ -718,14 +1386,265 @@
         <w:rPr/>
       </w:pPr>
       <w:r>
+        <w:rPr/>
+        <w:tab/>
+        <w:tab/>
+        <w:tab/>
+        <w:tab/>
+        <w:tab/>
+        <w:tab/>
+        <w:tab/>
+        <w:tab/>
+        <w:tab/>
+        <w:tab/>
+        <w:tab/>
+        <w:tab/>
+        <w:tab/>
+        <w:tab/>
+        <w:tab/>
+        <w:tab/>
+        <w:tab/>
+        <w:tab/>
+        <w:tab/>
+        <w:tab/>
+        <w:tab/>
+        <w:tab/>
+        <w:tab/>
+        <w:tab/>
+        <w:tab/>
+        <w:tab/>
+        <w:tab/>
+        <w:tab/>
+        <w:tab/>
+        <w:tab/>
+      </w:r>
+    </w:p>
+    <w:p>
+      <w:pPr>
+        <w:pStyle w:val="Normal"/>
+        <w:bidi w:val="0"/>
+        <w:jc w:val="start"/>
+        <w:rPr/>
+      </w:pPr>
+      <w:r>
+        <w:rPr/>
+      </w:r>
+    </w:p>
+    <w:p>
+      <w:pPr>
+        <w:pStyle w:val="Normal"/>
+        <w:bidi w:val="0"/>
+        <w:jc w:val="start"/>
+        <w:rPr/>
+      </w:pPr>
+      <w:r>
+        <w:rPr/>
+      </w:r>
+    </w:p>
+    <w:p>
+      <w:pPr>
+        <w:pStyle w:val="Normal"/>
+        <w:bidi w:val="0"/>
+        <w:jc w:val="start"/>
+        <w:rPr/>
+      </w:pPr>
+      <w:r>
+        <w:rPr/>
+      </w:r>
+    </w:p>
+    <w:p>
+      <w:pPr>
+        <w:pStyle w:val="Normal"/>
+        <w:bidi w:val="0"/>
+        <w:jc w:val="start"/>
+        <w:rPr/>
+      </w:pPr>
+      <w:r>
+        <w:rPr/>
+      </w:r>
+    </w:p>
+    <w:p>
+      <w:pPr>
+        <w:pStyle w:val="Normal"/>
+        <w:bidi w:val="0"/>
+        <w:jc w:val="start"/>
+        <w:rPr/>
+      </w:pPr>
+      <w:r>
+        <w:rPr/>
+      </w:r>
+    </w:p>
+    <w:p>
+      <w:pPr>
+        <w:pStyle w:val="Normal"/>
+        <w:bidi w:val="0"/>
+        <w:jc w:val="start"/>
+        <w:rPr/>
+      </w:pPr>
+      <w:r>
+        <w:rPr/>
+      </w:r>
+    </w:p>
+    <w:p>
+      <w:pPr>
+        <w:pStyle w:val="Normal"/>
+        <w:bidi w:val="0"/>
+        <w:jc w:val="start"/>
+        <w:rPr/>
+      </w:pPr>
+      <w:r>
+        <w:rPr/>
+      </w:r>
+    </w:p>
+    <w:p>
+      <w:pPr>
+        <w:pStyle w:val="Normal"/>
+        <w:bidi w:val="0"/>
+        <w:jc w:val="start"/>
+        <w:rPr/>
+      </w:pPr>
+      <w:r>
+        <w:rPr/>
+      </w:r>
+    </w:p>
+    <w:p>
+      <w:pPr>
+        <w:pStyle w:val="Normal"/>
+        <w:bidi w:val="0"/>
+        <w:jc w:val="start"/>
+        <w:rPr/>
+      </w:pPr>
+      <w:r>
+        <w:rPr/>
+      </w:r>
+    </w:p>
+    <w:p>
+      <w:pPr>
+        <w:pStyle w:val="Normal"/>
+        <w:bidi w:val="0"/>
+        <w:jc w:val="start"/>
+        <w:rPr/>
+      </w:pPr>
+      <w:r>
+        <w:rPr/>
+      </w:r>
+    </w:p>
+    <w:p>
+      <w:pPr>
+        <w:pStyle w:val="Normal"/>
+        <w:bidi w:val="0"/>
+        <w:jc w:val="start"/>
+        <w:rPr/>
+      </w:pPr>
+      <w:r>
+        <w:rPr/>
+      </w:r>
+    </w:p>
+    <w:p>
+      <w:pPr>
+        <w:pStyle w:val="Normal"/>
+        <w:bidi w:val="0"/>
+        <w:jc w:val="start"/>
+        <w:rPr/>
+      </w:pPr>
+      <w:r>
+        <w:rPr/>
+      </w:r>
+    </w:p>
+    <w:p>
+      <w:pPr>
+        <w:pStyle w:val="Normal"/>
+        <w:bidi w:val="0"/>
+        <w:jc w:val="start"/>
+        <w:rPr/>
+      </w:pPr>
+      <w:r>
+        <w:rPr/>
+      </w:r>
+    </w:p>
+    <w:p>
+      <w:pPr>
+        <w:pStyle w:val="Normal"/>
+        <w:bidi w:val="0"/>
+        <w:jc w:val="start"/>
+        <w:rPr/>
+      </w:pPr>
+      <w:r>
+        <w:rPr/>
+      </w:r>
+    </w:p>
+    <w:p>
+      <w:pPr>
+        <w:pStyle w:val="Normal"/>
+        <w:bidi w:val="0"/>
+        <w:jc w:val="start"/>
+        <w:rPr/>
+      </w:pPr>
+      <w:r>
+        <w:rPr/>
+      </w:r>
+    </w:p>
+    <w:p>
+      <w:pPr>
+        <w:pStyle w:val="Normal"/>
+        <w:bidi w:val="0"/>
+        <w:jc w:val="start"/>
+        <w:rPr/>
+      </w:pPr>
+      <w:r>
+        <w:rPr/>
+      </w:r>
+    </w:p>
+    <w:p>
+      <w:pPr>
+        <w:pStyle w:val="Normal"/>
+        <w:bidi w:val="0"/>
+        <w:jc w:val="start"/>
+        <w:rPr/>
+      </w:pPr>
+      <w:r>
+        <w:rPr/>
+      </w:r>
+    </w:p>
+    <w:p>
+      <w:pPr>
+        <w:pStyle w:val="Normal"/>
+        <w:bidi w:val="0"/>
+        <w:jc w:val="start"/>
+        <w:rPr/>
+      </w:pPr>
+      <w:r>
+        <w:rPr/>
+      </w:r>
+    </w:p>
+    <w:p>
+      <w:pPr>
+        <w:pStyle w:val="Normal"/>
+        <w:bidi w:val="0"/>
+        <w:jc w:val="start"/>
+        <w:rPr/>
+      </w:pPr>
+      <w:r>
+        <w:rPr/>
+      </w:r>
+    </w:p>
+    <w:p>
+      <w:pPr>
+        <w:pStyle w:val="Normal"/>
+        <w:bidi w:val="0"/>
+        <w:jc w:val="start"/>
+        <w:rPr/>
+      </w:pPr>
+      <w:r>
+        <w:rPr/>
         <w:drawing>
           <wp:anchor behindDoc="0" distT="0" distB="0" distL="0" distR="0" simplePos="0" locked="0" layoutInCell="0" allowOverlap="1" relativeHeight="6">
             <wp:simplePos x="0" y="0"/>
             <wp:positionH relativeFrom="column">
-              <wp:align>center</wp:align>
+              <wp:posOffset>594360</wp:posOffset>
             </wp:positionH>
             <wp:positionV relativeFrom="paragraph">
-              <wp:posOffset>635</wp:posOffset>
+              <wp:posOffset>120015</wp:posOffset>
             </wp:positionV>
             <wp:extent cx="4619625" cy="2920365"/>
             <wp:effectExtent l="0" t="0" r="0" b="0"/>
@@ -765,137 +1684,330 @@
           </wp:anchor>
         </w:drawing>
       </w:r>
-      <w:r>
-        <w:rPr/>
-        <w:tab/>
-        <w:tab/>
-        <w:tab/>
-        <w:tab/>
-        <w:tab/>
-        <w:tab/>
-        <w:tab/>
-        <w:tab/>
-        <w:tab/>
-        <w:tab/>
-        <w:tab/>
-        <w:tab/>
-        <w:tab/>
-        <w:tab/>
-        <w:tab/>
-        <w:tab/>
-        <w:tab/>
-        <w:tab/>
-        <w:tab/>
-        <w:tab/>
-        <w:tab/>
-        <w:tab/>
-        <w:tab/>
-        <w:tab/>
-        <w:tab/>
-        <w:tab/>
-        <w:tab/>
-        <w:tab/>
-        <w:tab/>
-        <w:tab/>
-      </w:r>
-    </w:p>
-    <w:p>
-      <w:pPr>
-        <w:pStyle w:val="Normal"/>
-        <w:bidi w:val="0"/>
-        <w:jc w:val="start"/>
-        <w:rPr/>
-      </w:pPr>
-      <w:r>
-        <w:rPr/>
-      </w:r>
-    </w:p>
-    <w:p>
-      <w:pPr>
-        <w:pStyle w:val="Normal"/>
-        <w:bidi w:val="0"/>
-        <w:jc w:val="start"/>
-        <w:rPr/>
-      </w:pPr>
-      <w:r>
-        <w:rPr/>
-      </w:r>
-    </w:p>
-    <w:p>
-      <w:pPr>
-        <w:pStyle w:val="Normal"/>
-        <w:bidi w:val="0"/>
-        <w:jc w:val="start"/>
-        <w:rPr/>
-      </w:pPr>
-      <w:r>
-        <w:rPr/>
-      </w:r>
-    </w:p>
-    <w:p>
-      <w:pPr>
-        <w:pStyle w:val="Normal"/>
-        <w:bidi w:val="0"/>
-        <w:jc w:val="start"/>
-        <w:rPr/>
-      </w:pPr>
-      <w:r>
-        <w:rPr/>
-      </w:r>
-    </w:p>
-    <w:p>
-      <w:pPr>
-        <w:pStyle w:val="Normal"/>
-        <w:bidi w:val="0"/>
-        <w:jc w:val="start"/>
-        <w:rPr/>
-      </w:pPr>
-      <w:r>
-        <w:rPr/>
-      </w:r>
-    </w:p>
-    <w:p>
-      <w:pPr>
-        <w:pStyle w:val="Normal"/>
-        <w:bidi w:val="0"/>
-        <w:jc w:val="start"/>
-        <w:rPr/>
-      </w:pPr>
-      <w:r>
-        <w:rPr/>
-      </w:r>
-    </w:p>
-    <w:p>
-      <w:pPr>
-        <w:pStyle w:val="Normal"/>
-        <w:bidi w:val="0"/>
-        <w:jc w:val="start"/>
-        <w:rPr/>
-      </w:pPr>
-      <w:r>
-        <w:rPr/>
-      </w:r>
-    </w:p>
-    <w:p>
-      <w:pPr>
-        <w:pStyle w:val="Normal"/>
-        <w:bidi w:val="0"/>
-        <w:jc w:val="start"/>
-        <w:rPr/>
-      </w:pPr>
-      <w:r>
-        <w:rPr/>
-      </w:r>
-    </w:p>
-    <w:p>
-      <w:pPr>
-        <w:pStyle w:val="Normal"/>
-        <w:bidi w:val="0"/>
-        <w:jc w:val="start"/>
-        <w:rPr/>
-      </w:pPr>
-      <w:r>
-        <w:rPr/>
+    </w:p>
+    <w:p>
+      <w:pPr>
+        <w:pStyle w:val="Normal"/>
+        <w:bidi w:val="0"/>
+        <w:jc w:val="start"/>
+        <w:rPr/>
+      </w:pPr>
+      <w:r>
+        <w:rPr/>
+      </w:r>
+    </w:p>
+    <w:p>
+      <w:pPr>
+        <w:pStyle w:val="Normal"/>
+        <w:bidi w:val="0"/>
+        <w:jc w:val="start"/>
+        <w:rPr/>
+      </w:pPr>
+      <w:r>
+        <w:rPr/>
+      </w:r>
+    </w:p>
+    <w:p>
+      <w:pPr>
+        <w:pStyle w:val="Normal"/>
+        <w:bidi w:val="0"/>
+        <w:jc w:val="start"/>
+        <w:rPr/>
+      </w:pPr>
+      <w:r>
+        <w:rPr/>
+      </w:r>
+    </w:p>
+    <w:p>
+      <w:pPr>
+        <w:pStyle w:val="Normal"/>
+        <w:bidi w:val="0"/>
+        <w:jc w:val="start"/>
+        <w:rPr/>
+      </w:pPr>
+      <w:r>
+        <w:rPr/>
+      </w:r>
+    </w:p>
+    <w:p>
+      <w:pPr>
+        <w:pStyle w:val="Normal"/>
+        <w:bidi w:val="0"/>
+        <w:jc w:val="start"/>
+        <w:rPr/>
+      </w:pPr>
+      <w:r>
+        <w:rPr/>
+      </w:r>
+    </w:p>
+    <w:p>
+      <w:pPr>
+        <w:pStyle w:val="Normal"/>
+        <w:bidi w:val="0"/>
+        <w:jc w:val="start"/>
+        <w:rPr/>
+      </w:pPr>
+      <w:r>
+        <w:rPr/>
+      </w:r>
+    </w:p>
+    <w:p>
+      <w:pPr>
+        <w:pStyle w:val="Normal"/>
+        <w:bidi w:val="0"/>
+        <w:jc w:val="start"/>
+        <w:rPr/>
+      </w:pPr>
+      <w:r>
+        <w:rPr/>
+      </w:r>
+    </w:p>
+    <w:p>
+      <w:pPr>
+        <w:pStyle w:val="Normal"/>
+        <w:bidi w:val="0"/>
+        <w:jc w:val="start"/>
+        <w:rPr/>
+      </w:pPr>
+      <w:r>
+        <w:rPr/>
+      </w:r>
+    </w:p>
+    <w:p>
+      <w:pPr>
+        <w:pStyle w:val="Normal"/>
+        <w:bidi w:val="0"/>
+        <w:jc w:val="start"/>
+        <w:rPr/>
+      </w:pPr>
+      <w:r>
+        <w:rPr/>
+      </w:r>
+    </w:p>
+    <w:p>
+      <w:pPr>
+        <w:pStyle w:val="Normal"/>
+        <w:bidi w:val="0"/>
+        <w:jc w:val="start"/>
+        <w:rPr/>
+      </w:pPr>
+      <w:r>
+        <w:rPr/>
+      </w:r>
+    </w:p>
+    <w:p>
+      <w:pPr>
+        <w:pStyle w:val="Normal"/>
+        <w:bidi w:val="0"/>
+        <w:jc w:val="start"/>
+        <w:rPr/>
+      </w:pPr>
+      <w:r>
+        <w:rPr/>
+      </w:r>
+    </w:p>
+    <w:p>
+      <w:pPr>
+        <w:pStyle w:val="Normal"/>
+        <w:bidi w:val="0"/>
+        <w:jc w:val="start"/>
+        <w:rPr/>
+      </w:pPr>
+      <w:r>
+        <w:rPr/>
+      </w:r>
+    </w:p>
+    <w:p>
+      <w:pPr>
+        <w:pStyle w:val="Normal"/>
+        <w:bidi w:val="0"/>
+        <w:jc w:val="start"/>
+        <w:rPr/>
+      </w:pPr>
+      <w:r>
+        <w:rPr/>
+      </w:r>
+    </w:p>
+    <w:p>
+      <w:pPr>
+        <w:pStyle w:val="Normal"/>
+        <w:bidi w:val="0"/>
+        <w:jc w:val="start"/>
+        <w:rPr/>
+      </w:pPr>
+      <w:r>
+        <w:rPr/>
+      </w:r>
+    </w:p>
+    <w:p>
+      <w:pPr>
+        <w:pStyle w:val="Normal"/>
+        <w:bidi w:val="0"/>
+        <w:jc w:val="start"/>
+        <w:rPr/>
+      </w:pPr>
+      <w:r>
+        <w:rPr/>
+      </w:r>
+    </w:p>
+    <w:p>
+      <w:pPr>
+        <w:pStyle w:val="Normal"/>
+        <w:bidi w:val="0"/>
+        <w:jc w:val="start"/>
+        <w:rPr/>
+      </w:pPr>
+      <w:r>
+        <w:rPr/>
+      </w:r>
+    </w:p>
+    <w:p>
+      <w:pPr>
+        <w:pStyle w:val="Normal"/>
+        <w:bidi w:val="0"/>
+        <w:jc w:val="start"/>
+        <w:rPr/>
+      </w:pPr>
+      <w:r>
+        <w:rPr/>
+      </w:r>
+    </w:p>
+    <w:p>
+      <w:pPr>
+        <w:pStyle w:val="Normal"/>
+        <w:bidi w:val="0"/>
+        <w:jc w:val="start"/>
+        <w:rPr/>
+      </w:pPr>
+      <w:r>
+        <w:rPr/>
+      </w:r>
+    </w:p>
+    <w:p>
+      <w:pPr>
+        <w:pStyle w:val="Normal"/>
+        <w:bidi w:val="0"/>
+        <w:jc w:val="start"/>
+        <w:rPr/>
+      </w:pPr>
+      <w:r>
+        <w:rPr/>
+      </w:r>
+    </w:p>
+    <w:p>
+      <w:pPr>
+        <w:pStyle w:val="Normal"/>
+        <w:bidi w:val="0"/>
+        <w:jc w:val="start"/>
+        <w:rPr/>
+      </w:pPr>
+      <w:r>
+        <w:rPr/>
+      </w:r>
+    </w:p>
+    <w:p>
+      <w:pPr>
+        <w:pStyle w:val="Normal"/>
+        <w:bidi w:val="0"/>
+        <w:jc w:val="start"/>
+        <w:rPr/>
+      </w:pPr>
+      <w:r>
+        <w:rPr/>
+      </w:r>
+    </w:p>
+    <w:p>
+      <w:pPr>
+        <w:pStyle w:val="Normal"/>
+        <w:bidi w:val="0"/>
+        <w:jc w:val="start"/>
+        <w:rPr/>
+      </w:pPr>
+      <w:r>
+        <w:rPr/>
+      </w:r>
+    </w:p>
+    <w:p>
+      <w:pPr>
+        <w:pStyle w:val="Normal"/>
+        <w:bidi w:val="0"/>
+        <w:jc w:val="start"/>
+        <w:rPr/>
+      </w:pPr>
+      <w:r>
+        <w:rPr/>
+      </w:r>
+    </w:p>
+    <w:p>
+      <w:pPr>
+        <w:pStyle w:val="Normal"/>
+        <w:bidi w:val="0"/>
+        <w:jc w:val="start"/>
+        <w:rPr/>
+      </w:pPr>
+      <w:r>
+        <w:rPr/>
+      </w:r>
+    </w:p>
+    <w:p>
+      <w:pPr>
+        <w:pStyle w:val="Normal"/>
+        <w:bidi w:val="0"/>
+        <w:jc w:val="start"/>
+        <w:rPr/>
+      </w:pPr>
+      <w:r>
+        <w:rPr/>
+      </w:r>
+    </w:p>
+    <w:p>
+      <w:pPr>
+        <w:pStyle w:val="Normal"/>
+        <w:bidi w:val="0"/>
+        <w:jc w:val="start"/>
+        <w:rPr/>
+      </w:pPr>
+      <w:r>
+        <w:rPr/>
+      </w:r>
+    </w:p>
+    <w:p>
+      <w:pPr>
+        <w:pStyle w:val="Normal"/>
+        <w:bidi w:val="0"/>
+        <w:jc w:val="start"/>
+        <w:rPr/>
+      </w:pPr>
+      <w:r>
+        <w:rPr/>
+      </w:r>
+    </w:p>
+    <w:p>
+      <w:pPr>
+        <w:pStyle w:val="Normal"/>
+        <w:bidi w:val="0"/>
+        <w:jc w:val="start"/>
+        <w:rPr/>
+      </w:pPr>
+      <w:r>
+        <w:rPr/>
+        <w:t>Q.</w:t>
+      </w:r>
+      <w:r>
+        <w:rPr/>
+        <w:t>8</w:t>
+      </w:r>
+      <w:r>
+        <w:rPr/>
+        <w:t xml:space="preserve">)Show all the students who scored more than </w:t>
+      </w:r>
+      <w:r>
+        <w:rPr/>
+        <w:t>5</w:t>
+      </w:r>
+      <w:r>
+        <w:rPr/>
+        <w:t>0 marks</w:t>
       </w:r>
     </w:p>
     <w:p>
@@ -1018,14 +2130,84 @@
         <w:rPr/>
       </w:pPr>
       <w:r>
+        <w:rPr/>
+      </w:r>
+    </w:p>
+    <w:p>
+      <w:pPr>
+        <w:pStyle w:val="Normal"/>
+        <w:bidi w:val="0"/>
+        <w:jc w:val="start"/>
+        <w:rPr/>
+      </w:pPr>
+      <w:r>
+        <w:rPr/>
+      </w:r>
+    </w:p>
+    <w:p>
+      <w:pPr>
+        <w:pStyle w:val="Normal"/>
+        <w:bidi w:val="0"/>
+        <w:jc w:val="start"/>
+        <w:rPr/>
+      </w:pPr>
+      <w:r>
+        <w:rPr/>
+      </w:r>
+    </w:p>
+    <w:p>
+      <w:pPr>
+        <w:pStyle w:val="Normal"/>
+        <w:bidi w:val="0"/>
+        <w:jc w:val="start"/>
+        <w:rPr/>
+      </w:pPr>
+      <w:r>
+        <w:rPr/>
+      </w:r>
+    </w:p>
+    <w:p>
+      <w:pPr>
+        <w:pStyle w:val="Normal"/>
+        <w:bidi w:val="0"/>
+        <w:jc w:val="start"/>
+        <w:rPr/>
+      </w:pPr>
+      <w:r>
+        <w:rPr/>
+        <w:tab/>
+        <w:tab/>
+        <w:tab/>
+        <w:tab/>
+        <w:tab/>
+        <w:tab/>
+        <w:tab/>
+        <w:tab/>
+        <w:tab/>
+        <w:tab/>
+        <w:tab/>
+        <w:tab/>
+        <w:tab/>
+        <w:tab/>
+      </w:r>
+    </w:p>
+    <w:p>
+      <w:pPr>
+        <w:pStyle w:val="Normal"/>
+        <w:bidi w:val="0"/>
+        <w:jc w:val="start"/>
+        <w:rPr/>
+      </w:pPr>
+      <w:r>
+        <w:rPr/>
         <w:drawing>
           <wp:anchor behindDoc="0" distT="0" distB="0" distL="0" distR="0" simplePos="0" locked="0" layoutInCell="0" allowOverlap="1" relativeHeight="8">
             <wp:simplePos x="0" y="0"/>
             <wp:positionH relativeFrom="column">
-              <wp:align>center</wp:align>
+              <wp:posOffset>408940</wp:posOffset>
             </wp:positionH>
             <wp:positionV relativeFrom="paragraph">
-              <wp:posOffset>635</wp:posOffset>
+              <wp:posOffset>2189480</wp:posOffset>
             </wp:positionV>
             <wp:extent cx="5184140" cy="2669540"/>
             <wp:effectExtent l="0" t="0" r="0" b="0"/>
@@ -1066,34 +2248,6 @@
         </w:drawing>
       </w:r>
       <w:r>
-        <w:rPr/>
-        <w:tab/>
-        <w:tab/>
-        <w:tab/>
-        <w:tab/>
-        <w:tab/>
-        <w:tab/>
-        <w:tab/>
-        <w:tab/>
-        <w:tab/>
-        <w:tab/>
-        <w:tab/>
-        <w:tab/>
-        <w:tab/>
-        <w:tab/>
-      </w:r>
-    </w:p>
-    <w:p>
-      <w:pPr>
-        <w:pStyle w:val="Normal"/>
-        <w:bidi w:val="0"/>
-        <w:jc w:val="start"/>
-        <w:rPr/>
-      </w:pPr>
-      <w:r>
-        <w:rPr/>
-      </w:r>
-      <w:r>
         <w:br w:type="page"/>
       </w:r>
     </w:p>
@@ -1101,6 +2255,7 @@
       <w:pPr>
         <w:pStyle w:val="Normal"/>
         <w:bidi w:val="0"/>
+        <w:spacing w:before="0" w:after="0"/>
         <w:jc w:val="start"/>
         <w:rPr/>
       </w:pPr>
@@ -1108,35 +2263,43 @@
         <w:rPr/>
         <w:t>Q.10)Select student’s whose course is “IT”</w:t>
         <w:tab/>
-      </w:r>
-    </w:p>
-    <w:p>
-      <w:pPr>
-        <w:pStyle w:val="Normal"/>
-        <w:bidi w:val="0"/>
-        <w:jc w:val="start"/>
-        <w:rPr/>
-      </w:pPr>
-      <w:r>
-        <w:rPr/>
-      </w:r>
-    </w:p>
-    <w:p>
-      <w:pPr>
-        <w:pStyle w:val="Normal"/>
-        <w:bidi w:val="0"/>
-        <w:jc w:val="start"/>
-        <w:rPr/>
-      </w:pPr>
-      <w:r>
+        <w:tab/>
+        <w:tab/>
+        <w:tab/>
+        <w:tab/>
+        <w:tab/>
+        <w:tab/>
+        <w:tab/>
+      </w:r>
+    </w:p>
+    <w:p>
+      <w:pPr>
+        <w:pStyle w:val="Normal"/>
+        <w:bidi w:val="0"/>
+        <w:jc w:val="start"/>
+        <w:rPr/>
+      </w:pPr>
+      <w:r>
+        <w:rPr/>
+      </w:r>
+    </w:p>
+    <w:p>
+      <w:pPr>
+        <w:pStyle w:val="Normal"/>
+        <w:bidi w:val="0"/>
+        <w:jc w:val="start"/>
+        <w:rPr/>
+      </w:pPr>
+      <w:r>
+        <w:rPr/>
         <w:drawing>
           <wp:anchor behindDoc="0" distT="0" distB="0" distL="0" distR="0" simplePos="0" locked="0" layoutInCell="0" allowOverlap="1" relativeHeight="9">
             <wp:simplePos x="0" y="0"/>
             <wp:positionH relativeFrom="column">
-              <wp:align>center</wp:align>
+              <wp:posOffset>-10160</wp:posOffset>
             </wp:positionH>
             <wp:positionV relativeFrom="paragraph">
-              <wp:posOffset>635</wp:posOffset>
+              <wp:posOffset>110490</wp:posOffset>
             </wp:positionV>
             <wp:extent cx="6120130" cy="2435225"/>
             <wp:effectExtent l="0" t="0" r="0" b="0"/>
@@ -1176,45 +2339,6 @@
           </wp:anchor>
         </w:drawing>
       </w:r>
-      <w:r>
-        <w:rPr/>
-        <w:tab/>
-        <w:tab/>
-        <w:tab/>
-        <w:tab/>
-        <w:tab/>
-        <w:tab/>
-        <w:tab/>
-        <w:tab/>
-        <w:tab/>
-        <w:tab/>
-        <w:tab/>
-        <w:tab/>
-        <w:tab/>
-        <w:tab/>
-      </w:r>
-    </w:p>
-    <w:p>
-      <w:pPr>
-        <w:pStyle w:val="Normal"/>
-        <w:bidi w:val="0"/>
-        <w:jc w:val="start"/>
-        <w:rPr/>
-      </w:pPr>
-      <w:r>
-        <w:rPr/>
-      </w:r>
-    </w:p>
-    <w:p>
-      <w:pPr>
-        <w:pStyle w:val="Normal"/>
-        <w:bidi w:val="0"/>
-        <w:jc w:val="start"/>
-        <w:rPr/>
-      </w:pPr>
-      <w:r>
-        <w:rPr/>
-      </w:r>
     </w:p>
     <w:sectPr>
       <w:type w:val="nextPage"/>
@@ -1223,6 +2347,7 @@
       <w:pgNumType w:fmt="decimal"/>
       <w:formProt w:val="false"/>
       <w:textDirection w:val="lrTb"/>
+      <w:docGrid w:type="default" w:linePitch="100" w:charSpace="0"/>
     </w:sectPr>
   </w:body>
 </w:document>
@@ -1242,7 +2367,6 @@
     </w:rPrDefault>
     <w:pPrDefault>
       <w:pPr>
-        <w:widowControl/>
         <w:suppressAutoHyphens w:val="true"/>
       </w:pPr>
     </w:pPrDefault>
@@ -1252,7 +2376,10 @@
     <w:qFormat/>
     <w:pPr>
       <w:widowControl/>
+      <w:suppressAutoHyphens w:val="true"/>
       <w:bidi w:val="0"/>
+      <w:spacing w:before="0" w:after="0"/>
+      <w:jc w:val="start"/>
     </w:pPr>
     <w:rPr>
       <w:rFonts w:ascii="Liberation Serif" w:hAnsi="Liberation Serif" w:eastAsia="NSimSun" w:cs="Lucida Sans"/>

</xml_diff>